<commit_message>
Block diagram added in both pdf and docx
</commit_message>
<xml_diff>
--- a/Lab2/Manual de uso.docx
+++ b/Lab2/Manual de uso.docx
@@ -1,6 +1,6 @@
 
 <file path=word/document.xml><?xml version="1.0" encoding="utf-8"?>
-<w:document xmlns:wpc="http://schemas.microsoft.com/office/word/2010/wordprocessingCanvas" xmlns:cx="http://schemas.microsoft.com/office/drawing/2014/chartex" xmlns:cx1="http://schemas.microsoft.com/office/drawing/2015/9/8/chartex" xmlns:cx2="http://schemas.microsoft.com/office/drawing/2015/10/21/chartex" xmlns:cx3="http://schemas.microsoft.com/office/drawing/2016/5/9/chartex" xmlns:cx4="http://schemas.microsoft.com/office/drawing/2016/5/10/chartex" xmlns:cx5="http://schemas.microsoft.com/office/drawing/2016/5/11/chartex" xmlns:cx6="http://schemas.microsoft.com/office/drawing/2016/5/12/chartex" xmlns:cx7="http://schemas.microsoft.com/office/drawing/2016/5/13/chartex" xmlns:cx8="http://schemas.microsoft.com/office/drawing/2016/5/14/chartex" xmlns:mc="http://schemas.openxmlformats.org/markup-compatibility/2006" xmlns:aink="http://schemas.microsoft.com/office/drawing/2016/ink" xmlns:am3d="http://schemas.microsoft.com/office/drawing/2017/model3d" xmlns:o="urn:schemas-microsoft-com:office:office" xmlns:oel="http://schemas.microsoft.com/office/2019/extlst" xmlns:r="http://schemas.openxmlformats.org/officeDocument/2006/relationships" xmlns:m="http://schemas.openxmlformats.org/officeDocument/2006/math" xmlns:v="urn:schemas-microsoft-com:vml" xmlns:wp14="http://schemas.microsoft.com/office/word/2010/wordprocessingDrawing" xmlns:wp="http://schemas.openxmlformats.org/drawingml/2006/wordprocessingDrawing" xmlns:w10="urn:schemas-microsoft-com:office:word" xmlns:w="http://schemas.openxmlformats.org/wordprocessingml/2006/main" xmlns:w14="http://schemas.microsoft.com/office/word/2010/wordml" xmlns:w15="http://schemas.microsoft.com/office/word/2012/wordml" xmlns:w16cex="http://schemas.microsoft.com/office/word/2018/wordml/cex" xmlns:w16cid="http://schemas.microsoft.com/office/word/2016/wordml/cid" xmlns:w16="http://schemas.microsoft.com/office/word/2018/wordml" xmlns:w16sdtdh="http://schemas.microsoft.com/office/word/2020/wordml/sdtdatahash" xmlns:w16se="http://schemas.microsoft.com/office/word/2015/wordml/symex" xmlns:wpg="http://schemas.microsoft.com/office/word/2010/wordprocessingGroup" xmlns:wpi="http://schemas.microsoft.com/office/word/2010/wordprocessingInk" xmlns:wne="http://schemas.microsoft.com/office/word/2006/wordml" xmlns:wps="http://schemas.microsoft.com/office/word/2010/wordprocessingShape" mc:Ignorable="w14 w15 w16se w16cid w16 w16cex w16sdtdh wp14">
+<w:document xmlns:wpc="http://schemas.microsoft.com/office/word/2010/wordprocessingCanvas" xmlns:cx="http://schemas.microsoft.com/office/drawing/2014/chartex" xmlns:mc="http://schemas.openxmlformats.org/markup-compatibility/2006" xmlns:o="urn:schemas-microsoft-com:office:office" xmlns:r="http://schemas.openxmlformats.org/officeDocument/2006/relationships" xmlns:m="http://schemas.openxmlformats.org/officeDocument/2006/math" xmlns:v="urn:schemas-microsoft-com:vml" xmlns:wp14="http://schemas.microsoft.com/office/word/2010/wordprocessingDrawing" xmlns:wp="http://schemas.openxmlformats.org/drawingml/2006/wordprocessingDrawing" xmlns:w10="urn:schemas-microsoft-com:office:word" xmlns:w="http://schemas.openxmlformats.org/wordprocessingml/2006/main" xmlns:w14="http://schemas.microsoft.com/office/word/2010/wordml" xmlns:w15="http://schemas.microsoft.com/office/word/2012/wordml" xmlns:w16se="http://schemas.microsoft.com/office/word/2015/wordml/symex" xmlns:wpg="http://schemas.microsoft.com/office/word/2010/wordprocessingGroup" xmlns:wpi="http://schemas.microsoft.com/office/word/2010/wordprocessingInk" xmlns:wne="http://schemas.microsoft.com/office/word/2006/wordml" xmlns:wps="http://schemas.microsoft.com/office/word/2010/wordprocessingShape" mc:Ignorable="w14 w15 w16se wp14">
   <w:body>
     <w:p>
       <w:pPr>
@@ -10,6 +10,7 @@
           <w:bCs/>
           <w:sz w:val="32"/>
           <w:szCs w:val="32"/>
+          <w:lang w:val="es-ES"/>
         </w:rPr>
       </w:pPr>
       <w:r>
@@ -18,6 +19,7 @@
           <w:bCs/>
           <w:sz w:val="32"/>
           <w:szCs w:val="32"/>
+          <w:lang w:val="es-ES"/>
         </w:rPr>
         <w:t>Manual de uso:</w:t>
       </w:r>
@@ -35,6 +37,7 @@
         <w:rPr>
           <w:sz w:val="24"/>
           <w:szCs w:val="24"/>
+          <w:lang w:val="es-ES"/>
         </w:rPr>
         <w:t xml:space="preserve">Para utilizar </w:t>
       </w:r>
@@ -49,7 +52,7 @@
     </w:p>
     <w:p>
       <w:pPr>
-        <w:pStyle w:val="ListParagraph"/>
+        <w:pStyle w:val="Prrafodelista"/>
         <w:numPr>
           <w:ilvl w:val="0"/>
           <w:numId w:val="1"/>
@@ -76,16 +79,7 @@
           <w:szCs w:val="24"/>
           <w:lang w:val="es-CO"/>
         </w:rPr>
-        <w:t>bogota-cadastral-2020-1-All-HourlyAggregate</w:t>
-      </w:r>
-      <w:r>
-        <w:rPr>
-          <w:color w:val="FF0000"/>
-          <w:sz w:val="24"/>
-          <w:szCs w:val="24"/>
-          <w:lang w:val="es-CO"/>
-        </w:rPr>
-        <w:t>.xslx</w:t>
+        <w:t>bogota-cadastral-2020-1-All-HourlyAggregate.xslx</w:t>
       </w:r>
       <w:r>
         <w:rPr>
@@ -132,7 +126,7 @@
     </w:p>
     <w:p>
       <w:pPr>
-        <w:pStyle w:val="ListParagraph"/>
+        <w:pStyle w:val="Prrafodelista"/>
         <w:numPr>
           <w:ilvl w:val="0"/>
           <w:numId w:val="1"/>
@@ -214,7 +208,7 @@
     </w:p>
     <w:p>
       <w:pPr>
-        <w:pStyle w:val="ListParagraph"/>
+        <w:pStyle w:val="Prrafodelista"/>
         <w:numPr>
           <w:ilvl w:val="0"/>
           <w:numId w:val="1"/>
@@ -323,7 +317,7 @@
     </w:p>
     <w:p>
       <w:pPr>
-        <w:pStyle w:val="ListParagraph"/>
+        <w:pStyle w:val="Prrafodelista"/>
         <w:numPr>
           <w:ilvl w:val="0"/>
           <w:numId w:val="2"/>
@@ -371,7 +365,7 @@
     </w:p>
     <w:p>
       <w:pPr>
-        <w:pStyle w:val="ListParagraph"/>
+        <w:pStyle w:val="Prrafodelista"/>
         <w:numPr>
           <w:ilvl w:val="0"/>
           <w:numId w:val="2"/>
@@ -471,7 +465,7 @@
     </w:p>
     <w:p>
       <w:pPr>
-        <w:pStyle w:val="ListParagraph"/>
+        <w:pStyle w:val="Prrafodelista"/>
         <w:numPr>
           <w:ilvl w:val="0"/>
           <w:numId w:val="2"/>
@@ -511,10 +505,16 @@
     </w:p>
     <w:p>
       <w:pPr>
-        <w:pStyle w:val="ListParagraph"/>
+        <w:pStyle w:val="Prrafodelista"/>
         <w:jc w:val="center"/>
-      </w:pPr>
-      <w:r>
+        <w:rPr>
+          <w:lang w:val="es-ES"/>
+        </w:rPr>
+      </w:pPr>
+      <w:r>
+        <w:rPr>
+          <w:lang w:val="es-ES"/>
+        </w:rPr>
         <w:t>[Fecha YYYYMMDDTHHMMSS] Cliente [IP] [búsqueda - origen - destino]</w:t>
       </w:r>
     </w:p>
@@ -569,9 +569,9 @@
       </w:pPr>
       <w:r>
         <w:rPr>
+          <w:noProof/>
           <w:sz w:val="28"/>
           <w:szCs w:val="28"/>
-          <w:lang w:val="es-CO"/>
         </w:rPr>
         <w:drawing>
           <wp:anchor distT="0" distB="0" distL="114300" distR="114300" simplePos="0" relativeHeight="251660288" behindDoc="0" locked="0" layoutInCell="1" allowOverlap="1" wp14:anchorId="3FA5A4A5" wp14:editId="7A8FEFC3">
@@ -743,35 +743,16 @@
           <w:szCs w:val="24"/>
           <w:lang w:val="es-CO"/>
         </w:rPr>
-        <w:t xml:space="preserve">, dichos binarios pasan previamente por un preprocesamiento (inciso 1 del manual de uso) el cual toma el </w:t>
-      </w:r>
-      <w:proofErr w:type="gramStart"/>
-      <w:r>
-        <w:rPr>
-          <w:sz w:val="24"/>
-          <w:szCs w:val="24"/>
-          <w:lang w:val="es-CO"/>
-        </w:rPr>
-        <w:t xml:space="preserve">archivo </w:t>
-      </w:r>
-      <w:r>
-        <w:rPr>
-          <w:color w:val="FF0000"/>
-          <w:sz w:val="24"/>
-          <w:szCs w:val="24"/>
-          <w:lang w:val="es-CO"/>
-        </w:rPr>
-        <w:t>.xslx</w:t>
-      </w:r>
-      <w:proofErr w:type="gramEnd"/>
-      <w:r>
-        <w:rPr>
-          <w:color w:val="FF0000"/>
-          <w:sz w:val="24"/>
-          <w:szCs w:val="24"/>
-          <w:lang w:val="es-CO"/>
-        </w:rPr>
-        <w:t xml:space="preserve"> </w:t>
+        <w:t xml:space="preserve">, dichos binarios pasan previamente por un preprocesamiento (inciso 1 del manual de uso) el cual toma el archivo </w:t>
+      </w:r>
+      <w:r>
+        <w:rPr>
+          <w:color w:val="FF0000"/>
+          <w:sz w:val="24"/>
+          <w:szCs w:val="24"/>
+          <w:lang w:val="es-CO"/>
+        </w:rPr>
+        <w:t xml:space="preserve">.xslx </w:t>
       </w:r>
       <w:r>
         <w:rPr>
@@ -813,25 +794,7 @@
           <w:szCs w:val="24"/>
           <w:lang w:val="es-CO"/>
         </w:rPr>
-        <w:t xml:space="preserve">, esto permite realizar saltos en el archivo y realizar una búsqueda muchísimo </w:t>
-      </w:r>
-      <w:proofErr w:type="spellStart"/>
-      <w:r>
-        <w:rPr>
-          <w:sz w:val="24"/>
-          <w:szCs w:val="24"/>
-          <w:lang w:val="es-CO"/>
-        </w:rPr>
-        <w:t>mas</w:t>
-      </w:r>
-      <w:proofErr w:type="spellEnd"/>
-      <w:r>
-        <w:rPr>
-          <w:sz w:val="24"/>
-          <w:szCs w:val="24"/>
-          <w:lang w:val="es-CO"/>
-        </w:rPr>
-        <w:t xml:space="preserve"> rápida (</w:t>
+        <w:t>, esto permite realizar saltos en el archivo y realizar una búsqueda muchísimo mas rápida (</w:t>
       </w:r>
       <w:r>
         <w:rPr>
@@ -964,6 +927,7 @@
         <w:rPr>
           <w:b/>
           <w:bCs/>
+          <w:noProof/>
           <w:sz w:val="32"/>
           <w:szCs w:val="32"/>
         </w:rPr>
@@ -1062,6 +1026,118 @@
         </w:rPr>
       </w:pPr>
     </w:p>
+    <w:p>
+      <w:pPr>
+        <w:rPr>
+          <w:sz w:val="24"/>
+          <w:szCs w:val="24"/>
+          <w:lang w:val="es-CO"/>
+        </w:rPr>
+      </w:pPr>
+    </w:p>
+    <w:p>
+      <w:pPr>
+        <w:rPr>
+          <w:sz w:val="24"/>
+          <w:szCs w:val="24"/>
+          <w:lang w:val="es-CO"/>
+        </w:rPr>
+      </w:pPr>
+    </w:p>
+    <w:p>
+      <w:pPr>
+        <w:rPr>
+          <w:sz w:val="24"/>
+          <w:szCs w:val="24"/>
+          <w:lang w:val="es-CO"/>
+        </w:rPr>
+      </w:pPr>
+      <w:bookmarkStart w:id="0" w:name="_GoBack"/>
+      <w:bookmarkEnd w:id="0"/>
+      <w:r>
+        <w:rPr>
+          <w:sz w:val="24"/>
+          <w:szCs w:val="24"/>
+          <w:lang w:val="es-CO"/>
+        </w:rPr>
+        <w:lastRenderedPageBreak/>
+        <w:t xml:space="preserve">Por último, tenemos el </w:t>
+      </w:r>
+      <w:r>
+        <w:rPr>
+          <w:color w:val="FF0000"/>
+          <w:sz w:val="24"/>
+          <w:szCs w:val="24"/>
+          <w:lang w:val="es-CO"/>
+        </w:rPr>
+        <w:t>diagrama de bloques</w:t>
+      </w:r>
+      <w:r>
+        <w:rPr>
+          <w:sz w:val="24"/>
+          <w:szCs w:val="24"/>
+          <w:lang w:val="es-CO"/>
+        </w:rPr>
+        <w:t>:</w:t>
+      </w:r>
+    </w:p>
+    <w:p>
+      <w:pPr>
+        <w:rPr>
+          <w:sz w:val="24"/>
+          <w:szCs w:val="24"/>
+          <w:lang w:val="es-CO"/>
+        </w:rPr>
+      </w:pPr>
+      <w:r>
+        <w:rPr>
+          <w:noProof/>
+          <w:sz w:val="24"/>
+          <w:szCs w:val="24"/>
+        </w:rPr>
+        <w:drawing>
+          <wp:inline distT="0" distB="0" distL="0" distR="0" wp14:anchorId="6BACA948" wp14:editId="407EFEC0">
+            <wp:extent cx="5943600" cy="3528695"/>
+            <wp:effectExtent l="0" t="0" r="0" b="0"/>
+            <wp:docPr id="2" name="Imagen 2"/>
+            <wp:cNvGraphicFramePr>
+              <a:graphicFrameLocks xmlns:a="http://schemas.openxmlformats.org/drawingml/2006/main" noChangeAspect="1"/>
+            </wp:cNvGraphicFramePr>
+            <a:graphic xmlns:a="http://schemas.openxmlformats.org/drawingml/2006/main">
+              <a:graphicData uri="http://schemas.openxmlformats.org/drawingml/2006/picture">
+                <pic:pic xmlns:pic="http://schemas.openxmlformats.org/drawingml/2006/picture">
+                  <pic:nvPicPr>
+                    <pic:cNvPr id="2" name="Diagrama de bloques.PNG"/>
+                    <pic:cNvPicPr/>
+                  </pic:nvPicPr>
+                  <pic:blipFill>
+                    <a:blip r:embed="rId9">
+                      <a:extLst>
+                        <a:ext uri="{28A0092B-C50C-407E-A947-70E740481C1C}">
+                          <a14:useLocalDpi xmlns:a14="http://schemas.microsoft.com/office/drawing/2010/main" val="0"/>
+                        </a:ext>
+                      </a:extLst>
+                    </a:blip>
+                    <a:stretch>
+                      <a:fillRect/>
+                    </a:stretch>
+                  </pic:blipFill>
+                  <pic:spPr>
+                    <a:xfrm>
+                      <a:off x="0" y="0"/>
+                      <a:ext cx="5943600" cy="3528695"/>
+                    </a:xfrm>
+                    <a:prstGeom prst="rect">
+                      <a:avLst/>
+                    </a:prstGeom>
+                  </pic:spPr>
+                </pic:pic>
+              </a:graphicData>
+            </a:graphic>
+          </wp:inline>
+        </w:drawing>
+      </w:r>
+    </w:p>
     <w:sectPr>
       <w:pgSz w:w="12240" w:h="15840"/>
       <w:pgMar w:top="1440" w:right="1440" w:bottom="1440" w:left="1440" w:header="720" w:footer="720" w:gutter="0"/>
@@ -1073,7 +1149,7 @@
 </file>
 
 <file path=word/endnotes.xml><?xml version="1.0" encoding="utf-8"?>
-<w:endnotes xmlns:wpc="http://schemas.microsoft.com/office/word/2010/wordprocessingCanvas" xmlns:cx="http://schemas.microsoft.com/office/drawing/2014/chartex" xmlns:cx1="http://schemas.microsoft.com/office/drawing/2015/9/8/chartex" xmlns:cx2="http://schemas.microsoft.com/office/drawing/2015/10/21/chartex" xmlns:cx3="http://schemas.microsoft.com/office/drawing/2016/5/9/chartex" xmlns:cx4="http://schemas.microsoft.com/office/drawing/2016/5/10/chartex" xmlns:cx5="http://schemas.microsoft.com/office/drawing/2016/5/11/chartex" xmlns:cx6="http://schemas.microsoft.com/office/drawing/2016/5/12/chartex" xmlns:cx7="http://schemas.microsoft.com/office/drawing/2016/5/13/chartex" xmlns:cx8="http://schemas.microsoft.com/office/drawing/2016/5/14/chartex" xmlns:mc="http://schemas.openxmlformats.org/markup-compatibility/2006" xmlns:aink="http://schemas.microsoft.com/office/drawing/2016/ink" xmlns:am3d="http://schemas.microsoft.com/office/drawing/2017/model3d" xmlns:o="urn:schemas-microsoft-com:office:office" xmlns:oel="http://schemas.microsoft.com/office/2019/extlst" xmlns:r="http://schemas.openxmlformats.org/officeDocument/2006/relationships" xmlns:m="http://schemas.openxmlformats.org/officeDocument/2006/math" xmlns:v="urn:schemas-microsoft-com:vml" xmlns:wp14="http://schemas.microsoft.com/office/word/2010/wordprocessingDrawing" xmlns:wp="http://schemas.openxmlformats.org/drawingml/2006/wordprocessingDrawing" xmlns:w10="urn:schemas-microsoft-com:office:word" xmlns:w="http://schemas.openxmlformats.org/wordprocessingml/2006/main" xmlns:w14="http://schemas.microsoft.com/office/word/2010/wordml" xmlns:w15="http://schemas.microsoft.com/office/word/2012/wordml" xmlns:w16cex="http://schemas.microsoft.com/office/word/2018/wordml/cex" xmlns:w16cid="http://schemas.microsoft.com/office/word/2016/wordml/cid" xmlns:w16="http://schemas.microsoft.com/office/word/2018/wordml" xmlns:w16sdtdh="http://schemas.microsoft.com/office/word/2020/wordml/sdtdatahash" xmlns:w16se="http://schemas.microsoft.com/office/word/2015/wordml/symex" xmlns:wpg="http://schemas.microsoft.com/office/word/2010/wordprocessingGroup" xmlns:wpi="http://schemas.microsoft.com/office/word/2010/wordprocessingInk" xmlns:wne="http://schemas.microsoft.com/office/word/2006/wordml" xmlns:wps="http://schemas.microsoft.com/office/word/2010/wordprocessingShape" mc:Ignorable="w14 w15 w16se w16cid w16 w16cex w16sdtdh wp14">
+<w:endnotes xmlns:wpc="http://schemas.microsoft.com/office/word/2010/wordprocessingCanvas" xmlns:cx="http://schemas.microsoft.com/office/drawing/2014/chartex" xmlns:mc="http://schemas.openxmlformats.org/markup-compatibility/2006" xmlns:o="urn:schemas-microsoft-com:office:office" xmlns:r="http://schemas.openxmlformats.org/officeDocument/2006/relationships" xmlns:m="http://schemas.openxmlformats.org/officeDocument/2006/math" xmlns:v="urn:schemas-microsoft-com:vml" xmlns:wp14="http://schemas.microsoft.com/office/word/2010/wordprocessingDrawing" xmlns:wp="http://schemas.openxmlformats.org/drawingml/2006/wordprocessingDrawing" xmlns:w10="urn:schemas-microsoft-com:office:word" xmlns:w="http://schemas.openxmlformats.org/wordprocessingml/2006/main" xmlns:w14="http://schemas.microsoft.com/office/word/2010/wordml" xmlns:w15="http://schemas.microsoft.com/office/word/2012/wordml" xmlns:w16se="http://schemas.microsoft.com/office/word/2015/wordml/symex" xmlns:wpg="http://schemas.microsoft.com/office/word/2010/wordprocessingGroup" xmlns:wpi="http://schemas.microsoft.com/office/word/2010/wordprocessingInk" xmlns:wne="http://schemas.microsoft.com/office/word/2006/wordml" xmlns:wps="http://schemas.microsoft.com/office/word/2010/wordprocessingShape" mc:Ignorable="w14 w15 w16se wp14">
   <w:endnote w:type="separator" w:id="-1">
     <w:p>
       <w:pPr>
@@ -1098,7 +1174,7 @@
 </file>
 
 <file path=word/footnotes.xml><?xml version="1.0" encoding="utf-8"?>
-<w:footnotes xmlns:wpc="http://schemas.microsoft.com/office/word/2010/wordprocessingCanvas" xmlns:cx="http://schemas.microsoft.com/office/drawing/2014/chartex" xmlns:cx1="http://schemas.microsoft.com/office/drawing/2015/9/8/chartex" xmlns:cx2="http://schemas.microsoft.com/office/drawing/2015/10/21/chartex" xmlns:cx3="http://schemas.microsoft.com/office/drawing/2016/5/9/chartex" xmlns:cx4="http://schemas.microsoft.com/office/drawing/2016/5/10/chartex" xmlns:cx5="http://schemas.microsoft.com/office/drawing/2016/5/11/chartex" xmlns:cx6="http://schemas.microsoft.com/office/drawing/2016/5/12/chartex" xmlns:cx7="http://schemas.microsoft.com/office/drawing/2016/5/13/chartex" xmlns:cx8="http://schemas.microsoft.com/office/drawing/2016/5/14/chartex" xmlns:mc="http://schemas.openxmlformats.org/markup-compatibility/2006" xmlns:aink="http://schemas.microsoft.com/office/drawing/2016/ink" xmlns:am3d="http://schemas.microsoft.com/office/drawing/2017/model3d" xmlns:o="urn:schemas-microsoft-com:office:office" xmlns:oel="http://schemas.microsoft.com/office/2019/extlst" xmlns:r="http://schemas.openxmlformats.org/officeDocument/2006/relationships" xmlns:m="http://schemas.openxmlformats.org/officeDocument/2006/math" xmlns:v="urn:schemas-microsoft-com:vml" xmlns:wp14="http://schemas.microsoft.com/office/word/2010/wordprocessingDrawing" xmlns:wp="http://schemas.openxmlformats.org/drawingml/2006/wordprocessingDrawing" xmlns:w10="urn:schemas-microsoft-com:office:word" xmlns:w="http://schemas.openxmlformats.org/wordprocessingml/2006/main" xmlns:w14="http://schemas.microsoft.com/office/word/2010/wordml" xmlns:w15="http://schemas.microsoft.com/office/word/2012/wordml" xmlns:w16cex="http://schemas.microsoft.com/office/word/2018/wordml/cex" xmlns:w16cid="http://schemas.microsoft.com/office/word/2016/wordml/cid" xmlns:w16="http://schemas.microsoft.com/office/word/2018/wordml" xmlns:w16sdtdh="http://schemas.microsoft.com/office/word/2020/wordml/sdtdatahash" xmlns:w16se="http://schemas.microsoft.com/office/word/2015/wordml/symex" xmlns:wpg="http://schemas.microsoft.com/office/word/2010/wordprocessingGroup" xmlns:wpi="http://schemas.microsoft.com/office/word/2010/wordprocessingInk" xmlns:wne="http://schemas.microsoft.com/office/word/2006/wordml" xmlns:wps="http://schemas.microsoft.com/office/word/2010/wordprocessingShape" mc:Ignorable="w14 w15 w16se w16cid w16 w16cex w16sdtdh wp14">
+<w:footnotes xmlns:wpc="http://schemas.microsoft.com/office/word/2010/wordprocessingCanvas" xmlns:cx="http://schemas.microsoft.com/office/drawing/2014/chartex" xmlns:mc="http://schemas.openxmlformats.org/markup-compatibility/2006" xmlns:o="urn:schemas-microsoft-com:office:office" xmlns:r="http://schemas.openxmlformats.org/officeDocument/2006/relationships" xmlns:m="http://schemas.openxmlformats.org/officeDocument/2006/math" xmlns:v="urn:schemas-microsoft-com:vml" xmlns:wp14="http://schemas.microsoft.com/office/word/2010/wordprocessingDrawing" xmlns:wp="http://schemas.openxmlformats.org/drawingml/2006/wordprocessingDrawing" xmlns:w10="urn:schemas-microsoft-com:office:word" xmlns:w="http://schemas.openxmlformats.org/wordprocessingml/2006/main" xmlns:w14="http://schemas.microsoft.com/office/word/2010/wordml" xmlns:w15="http://schemas.microsoft.com/office/word/2012/wordml" xmlns:w16se="http://schemas.microsoft.com/office/word/2015/wordml/symex" xmlns:wpg="http://schemas.microsoft.com/office/word/2010/wordprocessingGroup" xmlns:wpi="http://schemas.microsoft.com/office/word/2010/wordprocessingInk" xmlns:wne="http://schemas.microsoft.com/office/word/2006/wordml" xmlns:wps="http://schemas.microsoft.com/office/word/2010/wordprocessingShape" mc:Ignorable="w14 w15 w16se wp14">
   <w:footnote w:type="separator" w:id="-1">
     <w:p>
       <w:pPr>
@@ -1123,7 +1199,7 @@
 </file>
 
 <file path=word/numbering.xml><?xml version="1.0" encoding="utf-8"?>
-<w:numbering xmlns:wpc="http://schemas.microsoft.com/office/word/2010/wordprocessingCanvas" xmlns:cx="http://schemas.microsoft.com/office/drawing/2014/chartex" xmlns:cx1="http://schemas.microsoft.com/office/drawing/2015/9/8/chartex" xmlns:cx2="http://schemas.microsoft.com/office/drawing/2015/10/21/chartex" xmlns:cx3="http://schemas.microsoft.com/office/drawing/2016/5/9/chartex" xmlns:cx4="http://schemas.microsoft.com/office/drawing/2016/5/10/chartex" xmlns:cx5="http://schemas.microsoft.com/office/drawing/2016/5/11/chartex" xmlns:cx6="http://schemas.microsoft.com/office/drawing/2016/5/12/chartex" xmlns:cx7="http://schemas.microsoft.com/office/drawing/2016/5/13/chartex" xmlns:cx8="http://schemas.microsoft.com/office/drawing/2016/5/14/chartex" xmlns:mc="http://schemas.openxmlformats.org/markup-compatibility/2006" xmlns:aink="http://schemas.microsoft.com/office/drawing/2016/ink" xmlns:am3d="http://schemas.microsoft.com/office/drawing/2017/model3d" xmlns:o="urn:schemas-microsoft-com:office:office" xmlns:oel="http://schemas.microsoft.com/office/2019/extlst" xmlns:r="http://schemas.openxmlformats.org/officeDocument/2006/relationships" xmlns:m="http://schemas.openxmlformats.org/officeDocument/2006/math" xmlns:v="urn:schemas-microsoft-com:vml" xmlns:wp14="http://schemas.microsoft.com/office/word/2010/wordprocessingDrawing" xmlns:wp="http://schemas.openxmlformats.org/drawingml/2006/wordprocessingDrawing" xmlns:w10="urn:schemas-microsoft-com:office:word" xmlns:w="http://schemas.openxmlformats.org/wordprocessingml/2006/main" xmlns:w14="http://schemas.microsoft.com/office/word/2010/wordml" xmlns:w15="http://schemas.microsoft.com/office/word/2012/wordml" xmlns:w16cex="http://schemas.microsoft.com/office/word/2018/wordml/cex" xmlns:w16cid="http://schemas.microsoft.com/office/word/2016/wordml/cid" xmlns:w16="http://schemas.microsoft.com/office/word/2018/wordml" xmlns:w16sdtdh="http://schemas.microsoft.com/office/word/2020/wordml/sdtdatahash" xmlns:w16se="http://schemas.microsoft.com/office/word/2015/wordml/symex" xmlns:wpg="http://schemas.microsoft.com/office/word/2010/wordprocessingGroup" xmlns:wpi="http://schemas.microsoft.com/office/word/2010/wordprocessingInk" xmlns:wne="http://schemas.microsoft.com/office/word/2006/wordml" xmlns:wps="http://schemas.microsoft.com/office/word/2010/wordprocessingShape" mc:Ignorable="w14 w15 w16se w16cid w16 w16cex w16sdtdh wp14">
+<w:numbering xmlns:wpc="http://schemas.microsoft.com/office/word/2010/wordprocessingCanvas" xmlns:cx="http://schemas.microsoft.com/office/drawing/2014/chartex" xmlns:mc="http://schemas.openxmlformats.org/markup-compatibility/2006" xmlns:o="urn:schemas-microsoft-com:office:office" xmlns:r="http://schemas.openxmlformats.org/officeDocument/2006/relationships" xmlns:m="http://schemas.openxmlformats.org/officeDocument/2006/math" xmlns:v="urn:schemas-microsoft-com:vml" xmlns:wp14="http://schemas.microsoft.com/office/word/2010/wordprocessingDrawing" xmlns:wp="http://schemas.openxmlformats.org/drawingml/2006/wordprocessingDrawing" xmlns:w10="urn:schemas-microsoft-com:office:word" xmlns:w="http://schemas.openxmlformats.org/wordprocessingml/2006/main" xmlns:w14="http://schemas.microsoft.com/office/word/2010/wordml" xmlns:w15="http://schemas.microsoft.com/office/word/2012/wordml" xmlns:w16se="http://schemas.microsoft.com/office/word/2015/wordml/symex" xmlns:wpg="http://schemas.microsoft.com/office/word/2010/wordprocessingGroup" xmlns:wpi="http://schemas.microsoft.com/office/word/2010/wordprocessingInk" xmlns:wne="http://schemas.microsoft.com/office/word/2006/wordml" xmlns:wps="http://schemas.microsoft.com/office/word/2010/wordprocessingShape" mc:Ignorable="w14 w15 w16se wp14">
   <w:abstractNum w:abstractNumId="0" w15:restartNumberingAfterBreak="0">
     <w:nsid w:val="47E2717D"/>
     <w:multiLevelType w:val="hybridMultilevel"/>
@@ -1302,17 +1378,17 @@
       </w:pPr>
     </w:lvl>
   </w:abstractNum>
-  <w:num w:numId="1" w16cid:durableId="1452164476">
+  <w:num w:numId="1">
     <w:abstractNumId w:val="1"/>
   </w:num>
-  <w:num w:numId="2" w16cid:durableId="204562600">
+  <w:num w:numId="2">
     <w:abstractNumId w:val="0"/>
   </w:num>
 </w:numbering>
 </file>
 
 <file path=word/styles.xml><?xml version="1.0" encoding="utf-8"?>
-<w:styles xmlns:mc="http://schemas.openxmlformats.org/markup-compatibility/2006" xmlns:r="http://schemas.openxmlformats.org/officeDocument/2006/relationships" xmlns:w="http://schemas.openxmlformats.org/wordprocessingml/2006/main" xmlns:w14="http://schemas.microsoft.com/office/word/2010/wordml" xmlns:w15="http://schemas.microsoft.com/office/word/2012/wordml" xmlns:w16cex="http://schemas.microsoft.com/office/word/2018/wordml/cex" xmlns:w16cid="http://schemas.microsoft.com/office/word/2016/wordml/cid" xmlns:w16="http://schemas.microsoft.com/office/word/2018/wordml" xmlns:w16sdtdh="http://schemas.microsoft.com/office/word/2020/wordml/sdtdatahash" xmlns:w16se="http://schemas.microsoft.com/office/word/2015/wordml/symex" mc:Ignorable="w14 w15 w16se w16cid w16 w16cex w16sdtdh">
+<w:styles xmlns:mc="http://schemas.openxmlformats.org/markup-compatibility/2006" xmlns:r="http://schemas.openxmlformats.org/officeDocument/2006/relationships" xmlns:w="http://schemas.openxmlformats.org/wordprocessingml/2006/main" xmlns:w14="http://schemas.microsoft.com/office/word/2010/wordml" xmlns:w15="http://schemas.microsoft.com/office/word/2012/wordml" xmlns:w16se="http://schemas.microsoft.com/office/word/2015/wordml/symex" mc:Ignorable="w14 w15 w16se">
   <w:docDefaults>
     <w:rPrDefault>
       <w:rPr>
@@ -1328,7 +1404,7 @@
       </w:pPr>
     </w:pPrDefault>
   </w:docDefaults>
-  <w:latentStyles w:defLockedState="0" w:defUIPriority="99" w:defSemiHidden="0" w:defUnhideWhenUsed="0" w:defQFormat="0" w:count="376">
+  <w:latentStyles w:defLockedState="0" w:defUIPriority="99" w:defSemiHidden="0" w:defUnhideWhenUsed="0" w:defQFormat="0" w:count="371">
     <w:lsdException w:name="Normal" w:uiPriority="0" w:qFormat="1"/>
     <w:lsdException w:name="heading 1" w:uiPriority="9" w:qFormat="1"/>
     <w:lsdException w:name="heading 2" w:semiHidden="1" w:uiPriority="9" w:unhideWhenUsed="1" w:qFormat="1"/>
@@ -1700,24 +1776,19 @@
     <w:lsdException w:name="List Table 5 Dark Accent 6" w:uiPriority="50"/>
     <w:lsdException w:name="List Table 6 Colorful Accent 6" w:uiPriority="51"/>
     <w:lsdException w:name="List Table 7 Colorful Accent 6" w:uiPriority="52"/>
-    <w:lsdException w:name="Mention" w:semiHidden="1" w:unhideWhenUsed="1"/>
-    <w:lsdException w:name="Smart Hyperlink" w:semiHidden="1" w:unhideWhenUsed="1"/>
-    <w:lsdException w:name="Hashtag" w:semiHidden="1" w:unhideWhenUsed="1"/>
-    <w:lsdException w:name="Unresolved Mention" w:semiHidden="1" w:unhideWhenUsed="1"/>
-    <w:lsdException w:name="Smart Link" w:semiHidden="1" w:unhideWhenUsed="1"/>
   </w:latentStyles>
   <w:style w:type="paragraph" w:default="1" w:styleId="Normal">
     <w:name w:val="Normal"/>
     <w:qFormat/>
     <w:rsid w:val="00C21392"/>
   </w:style>
-  <w:style w:type="character" w:default="1" w:styleId="DefaultParagraphFont">
+  <w:style w:type="character" w:default="1" w:styleId="Fuentedeprrafopredeter">
     <w:name w:val="Default Paragraph Font"/>
     <w:uiPriority w:val="1"/>
     <w:semiHidden/>
     <w:unhideWhenUsed/>
   </w:style>
-  <w:style w:type="table" w:default="1" w:styleId="TableNormal">
+  <w:style w:type="table" w:default="1" w:styleId="Tablanormal">
     <w:name w:val="Normal Table"/>
     <w:uiPriority w:val="99"/>
     <w:semiHidden/>
@@ -1732,16 +1803,16 @@
       </w:tblCellMar>
     </w:tblPr>
   </w:style>
-  <w:style w:type="numbering" w:default="1" w:styleId="NoList">
+  <w:style w:type="numbering" w:default="1" w:styleId="Sinlista">
     <w:name w:val="No List"/>
     <w:uiPriority w:val="99"/>
     <w:semiHidden/>
     <w:unhideWhenUsed/>
   </w:style>
-  <w:style w:type="paragraph" w:styleId="Header">
+  <w:style w:type="paragraph" w:styleId="Encabezado">
     <w:name w:val="header"/>
     <w:basedOn w:val="Normal"/>
-    <w:link w:val="HeaderChar"/>
+    <w:link w:val="EncabezadoCar"/>
     <w:uiPriority w:val="99"/>
     <w:unhideWhenUsed/>
     <w:rsid w:val="00A934EF"/>
@@ -1753,17 +1824,17 @@
       <w:spacing w:after="0" w:line="240" w:lineRule="auto"/>
     </w:pPr>
   </w:style>
-  <w:style w:type="character" w:customStyle="1" w:styleId="HeaderChar">
-    <w:name w:val="Header Char"/>
-    <w:basedOn w:val="DefaultParagraphFont"/>
-    <w:link w:val="Header"/>
+  <w:style w:type="character" w:customStyle="1" w:styleId="EncabezadoCar">
+    <w:name w:val="Encabezado Car"/>
+    <w:basedOn w:val="Fuentedeprrafopredeter"/>
+    <w:link w:val="Encabezado"/>
     <w:uiPriority w:val="99"/>
     <w:rsid w:val="00A934EF"/>
   </w:style>
-  <w:style w:type="paragraph" w:styleId="Footer">
+  <w:style w:type="paragraph" w:styleId="Piedepgina">
     <w:name w:val="footer"/>
     <w:basedOn w:val="Normal"/>
-    <w:link w:val="FooterChar"/>
+    <w:link w:val="PiedepginaCar"/>
     <w:uiPriority w:val="99"/>
     <w:unhideWhenUsed/>
     <w:rsid w:val="00A934EF"/>
@@ -1775,14 +1846,14 @@
       <w:spacing w:after="0" w:line="240" w:lineRule="auto"/>
     </w:pPr>
   </w:style>
-  <w:style w:type="character" w:customStyle="1" w:styleId="FooterChar">
-    <w:name w:val="Footer Char"/>
-    <w:basedOn w:val="DefaultParagraphFont"/>
-    <w:link w:val="Footer"/>
+  <w:style w:type="character" w:customStyle="1" w:styleId="PiedepginaCar">
+    <w:name w:val="Pie de página Car"/>
+    <w:basedOn w:val="Fuentedeprrafopredeter"/>
+    <w:link w:val="Piedepgina"/>
     <w:uiPriority w:val="99"/>
     <w:rsid w:val="00A934EF"/>
   </w:style>
-  <w:style w:type="paragraph" w:styleId="ListParagraph">
+  <w:style w:type="paragraph" w:styleId="Prrafodelista">
     <w:name w:val="List Paragraph"/>
     <w:basedOn w:val="Normal"/>
     <w:uiPriority w:val="34"/>

</xml_diff>